<commit_message>
Sửa L01 -> L03
</commit_message>
<xml_diff>
--- a/Lab1/IoT Lab 1_2111869.docx
+++ b/Lab1/IoT Lab 1_2111869.docx
@@ -56,8 +56,10 @@
           <w:sz w:val="36"/>
           <w:szCs w:val="40"/>
         </w:rPr>
-        <w:t>Class: L01</w:t>
-      </w:r>
+        <w:t>Class: L03</w:t>
+      </w:r>
+      <w:bookmarkStart w:id="1" w:name="_GoBack"/>
+      <w:bookmarkEnd w:id="1"/>
     </w:p>
     <w:p>
       <w:pPr>
@@ -70,8 +72,8 @@
           <w:szCs w:val="72"/>
         </w:rPr>
       </w:pPr>
-      <w:bookmarkStart w:id="1" w:name="_4orukig2d4zl" w:colFirst="0" w:colLast="0"/>
-      <w:bookmarkEnd w:id="1"/>
+      <w:bookmarkStart w:id="2" w:name="_4orukig2d4zl" w:colFirst="0" w:colLast="0"/>
+      <w:bookmarkEnd w:id="2"/>
       <w:r>
         <w:rPr>
           <w:rFonts w:ascii="Roboto Medium" w:eastAsia="Roboto Medium" w:hAnsi="Roboto Medium" w:cs="Roboto Medium"/>
@@ -79,16 +81,7 @@
           <w:sz w:val="72"/>
           <w:szCs w:val="72"/>
         </w:rPr>
-        <w:t>I</w:t>
-      </w:r>
-      <w:r>
-        <w:rPr>
-          <w:rFonts w:ascii="Roboto Medium" w:eastAsia="Roboto Medium" w:hAnsi="Roboto Medium" w:cs="Roboto Medium"/>
-          <w:color w:val="5C5F5E"/>
-          <w:sz w:val="72"/>
-          <w:szCs w:val="72"/>
-        </w:rPr>
-        <w:t>oT Lab 1: Temperature &amp; Humidity Sensors</w:t>
+        <w:t>IoT Lab 1: Temperature &amp; Humidity Sensors</w:t>
       </w:r>
     </w:p>
     <w:p>
@@ -112,8 +105,8 @@
           <w:szCs w:val="44"/>
         </w:rPr>
       </w:pPr>
-      <w:bookmarkStart w:id="2" w:name="_rc1kiejxyewe" w:colFirst="0" w:colLast="0"/>
-      <w:bookmarkEnd w:id="2"/>
+      <w:bookmarkStart w:id="3" w:name="_rc1kiejxyewe" w:colFirst="0" w:colLast="0"/>
+      <w:bookmarkEnd w:id="3"/>
       <w:r>
         <w:rPr>
           <w:rFonts w:ascii="Roboto Medium" w:eastAsia="Roboto Medium" w:hAnsi="Roboto Medium" w:cs="Roboto Medium"/>
@@ -154,8 +147,8 @@
           <w:szCs w:val="44"/>
         </w:rPr>
       </w:pPr>
-      <w:bookmarkStart w:id="3" w:name="_kk1qsv8uivyc" w:colFirst="0" w:colLast="0"/>
-      <w:bookmarkEnd w:id="3"/>
+      <w:bookmarkStart w:id="4" w:name="_kk1qsv8uivyc" w:colFirst="0" w:colLast="0"/>
+      <w:bookmarkEnd w:id="4"/>
       <w:r>
         <w:rPr>
           <w:rFonts w:ascii="Roboto Medium" w:eastAsia="Roboto Medium" w:hAnsi="Roboto Medium" w:cs="Roboto Medium"/>
@@ -197,9 +190,11 @@
       <w:r>
         <w:rPr>
           <w:rFonts w:ascii="Roboto" w:eastAsia="Roboto" w:hAnsi="Roboto" w:cs="Roboto"/>
-          <w:color w:val="1F1F1F"/>
-          <w:sz w:val="24"/>
-          <w:szCs w:val="24"/>
+          <w:noProof/>
+          <w:color w:val="1F1F1F"/>
+          <w:sz w:val="24"/>
+          <w:szCs w:val="24"/>
+          <w:lang w:val="en-US"/>
         </w:rPr>
         <w:drawing>
           <wp:inline distT="0" distB="0" distL="0" distR="0" wp14:anchorId="1A77569F" wp14:editId="4E016913">
@@ -269,9 +264,11 @@
       <w:r>
         <w:rPr>
           <w:rFonts w:ascii="Roboto" w:eastAsia="Roboto" w:hAnsi="Roboto" w:cs="Roboto"/>
-          <w:color w:val="1F1F1F"/>
-          <w:sz w:val="24"/>
-          <w:szCs w:val="24"/>
+          <w:noProof/>
+          <w:color w:val="1F1F1F"/>
+          <w:sz w:val="24"/>
+          <w:szCs w:val="24"/>
+          <w:lang w:val="en-US"/>
         </w:rPr>
         <w:drawing>
           <wp:inline distT="0" distB="0" distL="0" distR="0" wp14:anchorId="0CB30FA9" wp14:editId="705B6B96">
@@ -332,9 +329,11 @@
       <w:r>
         <w:rPr>
           <w:rFonts w:ascii="Roboto" w:eastAsia="Roboto" w:hAnsi="Roboto" w:cs="Roboto"/>
-          <w:color w:val="1F1F1F"/>
-          <w:sz w:val="24"/>
-          <w:szCs w:val="24"/>
+          <w:noProof/>
+          <w:color w:val="1F1F1F"/>
+          <w:sz w:val="24"/>
+          <w:szCs w:val="24"/>
+          <w:lang w:val="en-US"/>
         </w:rPr>
         <w:lastRenderedPageBreak/>
         <w:drawing>
@@ -373,8 +372,6 @@
           </wp:inline>
         </w:drawing>
       </w:r>
-      <w:bookmarkStart w:id="4" w:name="_GoBack"/>
-      <w:bookmarkEnd w:id="4"/>
     </w:p>
     <w:p>
       <w:pPr>
@@ -407,9 +404,11 @@
       <w:r>
         <w:rPr>
           <w:rFonts w:ascii="Roboto" w:eastAsia="Roboto" w:hAnsi="Roboto" w:cs="Roboto"/>
-          <w:color w:val="1F1F1F"/>
-          <w:sz w:val="24"/>
-          <w:szCs w:val="24"/>
+          <w:noProof/>
+          <w:color w:val="1F1F1F"/>
+          <w:sz w:val="24"/>
+          <w:szCs w:val="24"/>
+          <w:lang w:val="en-US"/>
         </w:rPr>
         <w:drawing>
           <wp:inline distT="0" distB="0" distL="0" distR="0" wp14:anchorId="3264FF64" wp14:editId="441B9F97">
@@ -697,16 +696,7 @@
           <w:sz w:val="44"/>
           <w:szCs w:val="44"/>
         </w:rPr>
-        <w:t>T</w:t>
-      </w:r>
-      <w:r>
-        <w:rPr>
-          <w:rFonts w:ascii="Roboto Medium" w:eastAsia="Roboto Medium" w:hAnsi="Roboto Medium" w:cs="Roboto Medium"/>
-          <w:color w:val="1F1F1F"/>
-          <w:sz w:val="44"/>
-          <w:szCs w:val="44"/>
-        </w:rPr>
-        <w:t>est Plan</w:t>
+        <w:t>Test Plan</w:t>
       </w:r>
     </w:p>
     <w:p>
@@ -797,14 +787,7 @@
           <w:rFonts w:ascii="Roboto Medium" w:eastAsia="Roboto Medium" w:hAnsi="Roboto Medium" w:cs="Roboto Medium"/>
           <w:color w:val="1F1F1F"/>
         </w:rPr>
-        <w:t>A</w:t>
-      </w:r>
-      <w:r>
-        <w:rPr>
-          <w:rFonts w:ascii="Roboto Medium" w:eastAsia="Roboto Medium" w:hAnsi="Roboto Medium" w:cs="Roboto Medium"/>
-          <w:color w:val="1F1F1F"/>
-        </w:rPr>
-        <w:t>pproach</w:t>
+        <w:t>Approach</w:t>
       </w:r>
     </w:p>
     <w:p>
@@ -884,16 +867,7 @@
           <w:sz w:val="24"/>
           <w:szCs w:val="24"/>
         </w:rPr>
-        <w:t xml:space="preserve">List some technical specifications of your temperature </w:t>
-      </w:r>
-      <w:r>
-        <w:rPr>
-          <w:rFonts w:ascii="Roboto" w:eastAsia="Roboto" w:hAnsi="Roboto" w:cs="Roboto"/>
-          <w:color w:val="1F1F1F"/>
-          <w:sz w:val="24"/>
-          <w:szCs w:val="24"/>
-        </w:rPr>
-        <w:t>and humidity monitoring IoT solution.</w:t>
+        <w:t>List some technical specifications of your temperature and humidity monitoring IoT solution.</w:t>
       </w:r>
     </w:p>
     <w:p>
@@ -918,7 +892,6 @@
           <w:sz w:val="24"/>
           <w:szCs w:val="24"/>
         </w:rPr>
-        <w:lastRenderedPageBreak/>
         <w:t>DHT11 Measurement Range:</w:t>
       </w:r>
       <w:r>
@@ -953,6 +926,7 @@
           <w:sz w:val="24"/>
           <w:szCs w:val="24"/>
         </w:rPr>
+        <w:lastRenderedPageBreak/>
         <w:t>DHT20 Measurement Range:</w:t>
       </w:r>
       <w:r>
@@ -1087,16 +1061,7 @@
           <w:sz w:val="24"/>
           <w:szCs w:val="24"/>
         </w:rPr>
-        <w:t>W</w:t>
-      </w:r>
-      <w:r>
-        <w:rPr>
-          <w:rFonts w:ascii="Roboto" w:eastAsia="Roboto" w:hAnsi="Roboto" w:cs="Roboto"/>
-          <w:color w:val="1F1F1F"/>
-          <w:sz w:val="24"/>
-          <w:szCs w:val="24"/>
-        </w:rPr>
-        <w:t>rite instructions and notable points when deploying the solutions.</w:t>
+        <w:t>Write instructions and notable points when deploying the solutions.</w:t>
       </w:r>
     </w:p>
     <w:p>
@@ -1347,16 +1312,7 @@
           <w:sz w:val="44"/>
           <w:szCs w:val="44"/>
         </w:rPr>
-        <w:t>I</w:t>
-      </w:r>
-      <w:r>
-        <w:rPr>
-          <w:rFonts w:ascii="Roboto Medium" w:eastAsia="Roboto Medium" w:hAnsi="Roboto Medium" w:cs="Roboto Medium"/>
-          <w:color w:val="1F1F1F"/>
-          <w:sz w:val="44"/>
-          <w:szCs w:val="44"/>
-        </w:rPr>
-        <w:t>nstructions:</w:t>
+        <w:t>Instructions:</w:t>
       </w:r>
     </w:p>
     <w:p>

</xml_diff>